<commit_message>
Absract - Project description final version
</commit_message>
<xml_diff>
--- a/Documents/Poster and Abstract/Abstract/Abstract.docx
+++ b/Documents/Poster and Abstract/Abstract/Abstract.docx
@@ -135,13 +135,7 @@
         <w:rPr>
           <w:lang w:val="en-US"/>
         </w:rPr>
-        <w:t>Our Workout Assistant App is a privacy-</w:t>
-      </w:r>
-      <w:r>
-        <w:rPr>
-          <w:lang w:val="en-US"/>
-        </w:rPr>
-        <w:t>cente</w:t>
+        <w:t>Our Workout Assistant App is a privacy-cente</w:t>
       </w:r>
       <w:r>
         <w:rPr>
@@ -165,19 +159,7 @@
         <w:rPr>
           <w:lang w:val="en-US"/>
         </w:rPr>
-        <w:t xml:space="preserve"> AI to deliver personalized workout experiences. In response to growing concerns about privacy and data security, </w:t>
-      </w:r>
-      <w:r>
-        <w:rPr>
-          <w:lang w:val="en-US"/>
-        </w:rPr>
-        <w:t>we have</w:t>
-      </w:r>
-      <w:r>
-        <w:rPr>
-          <w:lang w:val="en-US"/>
-        </w:rPr>
-        <w:t xml:space="preserve"> integrated an Anonymous mode, allowing users to access a diverse collection of pre-defined workouts without the need for logging in or sharing personal data. </w:t>
+        <w:t xml:space="preserve"> AI to deliver personalized workout experiences. In response to growing concerns about privacy and data security, we have integrated an Anonymous mode, allowing users to access a diverse collection of pre-defined workouts without the need for logging in or sharing personal data. </w:t>
       </w:r>
       <w:r>
         <w:rPr>
@@ -207,21 +189,19 @@
         <w:rPr>
           <w:lang w:val="en-US"/>
         </w:rPr>
-        <w:t xml:space="preserve"> (which can </w:t>
-      </w:r>
-      <w:proofErr w:type="gramStart"/>
-      <w:r>
-        <w:rPr>
-          <w:lang w:val="en-US"/>
-        </w:rPr>
-        <w:t>be accessed</w:t>
-      </w:r>
-      <w:proofErr w:type="gramEnd"/>
-      <w:r>
-        <w:rPr>
-          <w:lang w:val="en-US"/>
-        </w:rPr>
-        <w:t xml:space="preserve"> through the normal mode, not the anonymous mode) </w:t>
+        <w:t xml:space="preserve"> (</w:t>
+      </w:r>
+      <w:r>
+        <w:rPr>
+          <w:lang w:val="en-US"/>
+        </w:rPr>
+        <w:t>accessible through the standard mode</w:t>
+      </w:r>
+      <w:r>
+        <w:rPr>
+          <w:lang w:val="en-US"/>
+        </w:rPr>
+        <w:t xml:space="preserve">, not the anonymous mode) </w:t>
       </w:r>
       <w:r>
         <w:rPr>
@@ -233,25 +213,31 @@
         <w:rPr>
           <w:lang w:val="en-US"/>
         </w:rPr>
-        <w:t xml:space="preserve">However, even in the normal mode we collect minimal user data and allow people at any time within a few clicks to delete even the small amount of data we’ve collected for them. </w:t>
-      </w:r>
-      <w:r>
-        <w:rPr>
-          <w:lang w:val="en-US"/>
-        </w:rPr>
-        <w:t xml:space="preserve">By prioritizing user privacy and offering personalized fitness solutions, our app caters to a wide range of preferences and needs within the </w:t>
-      </w:r>
-      <w:r>
-        <w:rPr>
-          <w:lang w:val="en-US"/>
-        </w:rPr>
-        <w:t xml:space="preserve">modern </w:t>
-      </w:r>
-      <w:r>
-        <w:rPr>
-          <w:lang w:val="en-US"/>
-        </w:rPr>
-        <w:t>fitness community.</w:t>
+        <w:t>In our standard mode, we collect minimal user data, which users can easily delete with just a few clicks.</w:t>
+      </w:r>
+      <w:r>
+        <w:rPr>
+          <w:lang w:val="en-US"/>
+        </w:rPr>
+        <w:t xml:space="preserve"> </w:t>
+      </w:r>
+      <w:r>
+        <w:rPr>
+          <w:lang w:val="en-US"/>
+        </w:rPr>
+        <w:t>With a user-friendly interface</w:t>
+      </w:r>
+      <w:r>
+        <w:rPr>
+          <w:lang w:val="en-US"/>
+        </w:rPr>
+        <w:t xml:space="preserve">, visuals of each exercise in the routine, privacy in mind, </w:t>
+      </w:r>
+      <w:r>
+        <w:rPr>
+          <w:lang w:val="en-US"/>
+        </w:rPr>
+        <w:t>and personalized fitness solutions, our app caters to the diverse needs of the modern fitness community.</w:t>
       </w:r>
     </w:p>
     <w:p>

</xml_diff>

<commit_message>
Added the Results paragraph to the Abstract
</commit_message>
<xml_diff>
--- a/Documents/Poster and Abstract/Abstract/Abstract.docx
+++ b/Documents/Poster and Abstract/Abstract/Abstract.docx
@@ -264,7 +264,163 @@
         <w:rPr>
           <w:lang w:val="en-US"/>
         </w:rPr>
-        <w:t>150 words</w:t>
+        <w:t>Our project aims to develop an android workout application with a focus on privacy and</w:t>
+      </w:r>
+      <w:r>
+        <w:rPr>
+          <w:lang w:val="en-US"/>
+        </w:rPr>
+        <w:t xml:space="preserve"> p</w:t>
+      </w:r>
+      <w:r>
+        <w:rPr>
+          <w:lang w:val="en-US"/>
+        </w:rPr>
+        <w:t>ersonalized workout generation. It includes an Anonymous mode for privacy-conscious users and a normal mode with additional ChatGPT-powered personalized workout generation</w:t>
+      </w:r>
+      <w:r>
+        <w:rPr>
+          <w:lang w:val="en-US"/>
+        </w:rPr>
+        <w:t xml:space="preserve"> functionality</w:t>
+      </w:r>
+      <w:r>
+        <w:rPr>
+          <w:lang w:val="en-US"/>
+        </w:rPr>
+        <w:t>. Utilizing Android Studio and Java</w:t>
+      </w:r>
+      <w:r>
+        <w:rPr>
+          <w:lang w:val="en-US"/>
+        </w:rPr>
+        <w:t xml:space="preserve"> – the official IDE and the most used language for android application development</w:t>
+      </w:r>
+      <w:r>
+        <w:rPr>
+          <w:lang w:val="en-US"/>
+        </w:rPr>
+        <w:t>, we designed a user-friendly home page featuring a</w:t>
+      </w:r>
+      <w:r>
+        <w:rPr>
+          <w:lang w:val="en-US"/>
+        </w:rPr>
+        <w:t xml:space="preserve">n </w:t>
+      </w:r>
+      <w:r>
+        <w:rPr>
+          <w:lang w:val="en-US"/>
+        </w:rPr>
+        <w:t xml:space="preserve">Anonymous Browsing button to emphasize incognito usage. </w:t>
+      </w:r>
+      <w:r>
+        <w:rPr>
+          <w:lang w:val="en-US"/>
+        </w:rPr>
+        <w:t xml:space="preserve">When one </w:t>
+      </w:r>
+      <w:r>
+        <w:rPr>
+          <w:lang w:val="en-US"/>
+        </w:rPr>
+        <w:t>enters</w:t>
+      </w:r>
+      <w:r>
+        <w:rPr>
+          <w:lang w:val="en-US"/>
+        </w:rPr>
+        <w:t xml:space="preserve"> anonymously, he gains access to a prepopulated SQLite Database with various workouts to suit anyone’s fitness needs</w:t>
+      </w:r>
+      <w:r>
+        <w:rPr>
+          <w:lang w:val="en-US"/>
+        </w:rPr>
+        <w:t xml:space="preserve">. </w:t>
+      </w:r>
+      <w:r>
+        <w:rPr>
+          <w:lang w:val="en-US"/>
+        </w:rPr>
+        <w:t>On the other hand, when one logs in normally</w:t>
+      </w:r>
+      <w:r>
+        <w:rPr>
+          <w:lang w:val="en-US"/>
+        </w:rPr>
+        <w:t>, we implemented TiDB's online database</w:t>
+      </w:r>
+      <w:r>
+        <w:rPr>
+          <w:lang w:val="en-US"/>
+        </w:rPr>
+        <w:t xml:space="preserve"> f</w:t>
+      </w:r>
+      <w:r>
+        <w:rPr>
+          <w:lang w:val="en-US"/>
+        </w:rPr>
+        <w:t>or secure user authentication</w:t>
+      </w:r>
+      <w:r>
+        <w:rPr>
+          <w:lang w:val="en-US"/>
+        </w:rPr>
+        <w:t xml:space="preserve">. </w:t>
+      </w:r>
+      <w:r>
+        <w:rPr>
+          <w:lang w:val="en-US"/>
+        </w:rPr>
+        <w:t>Finally, u</w:t>
+      </w:r>
+      <w:r>
+        <w:rPr>
+          <w:lang w:val="en-US"/>
+        </w:rPr>
+        <w:t>pon logging in, users can utilize various functionalities, including an AI workout generator powered by ChatGPT's API</w:t>
+      </w:r>
+      <w:r>
+        <w:rPr>
+          <w:lang w:val="en-US"/>
+        </w:rPr>
+        <w:t>. All they must do to receive a</w:t>
+      </w:r>
+      <w:r>
+        <w:rPr>
+          <w:lang w:val="en-US"/>
+        </w:rPr>
+        <w:t xml:space="preserve"> </w:t>
+      </w:r>
+      <w:r>
+        <w:rPr>
+          <w:lang w:val="en-US"/>
+        </w:rPr>
+        <w:t>custom workout</w:t>
+      </w:r>
+      <w:r>
+        <w:rPr>
+          <w:lang w:val="en-US"/>
+        </w:rPr>
+        <w:t xml:space="preserve"> based on </w:t>
+      </w:r>
+      <w:r>
+        <w:rPr>
+          <w:lang w:val="en-US"/>
+        </w:rPr>
+        <w:t>their</w:t>
+      </w:r>
+      <w:r>
+        <w:rPr>
+          <w:lang w:val="en-US"/>
+        </w:rPr>
+        <w:t xml:space="preserve"> preferences and goals</w:t>
+      </w:r>
+      <w:r>
+        <w:rPr>
+          <w:lang w:val="en-US"/>
+        </w:rPr>
+        <w:t xml:space="preserve"> is to answer a brief questionary.</w:t>
       </w:r>
     </w:p>
     <w:sectPr>

</xml_diff>

<commit_message>
Grammar corrections with Grammarly and formatting
</commit_message>
<xml_diff>
--- a/Documents/Poster and Abstract/Abstract/Abstract.docx
+++ b/Documents/Poster and Abstract/Abstract/Abstract.docx
@@ -115,6 +115,10 @@
       <w:pPr>
         <w:pStyle w:val="Heading1"/>
         <w:rPr>
+          <w:rFonts w:asciiTheme="minorHAnsi" w:eastAsiaTheme="minorHAnsi" w:hAnsiTheme="minorHAnsi" w:cstheme="minorBidi"/>
+          <w:color w:val="auto"/>
+          <w:sz w:val="22"/>
+          <w:szCs w:val="22"/>
           <w:lang w:val="en-US"/>
         </w:rPr>
       </w:pPr>
@@ -135,110 +139,21 @@
         <w:rPr>
           <w:lang w:val="en-US"/>
         </w:rPr>
-        <w:t>Our Workout Assistant App is a privacy-cente</w:t>
-      </w:r>
-      <w:r>
-        <w:rPr>
-          <w:lang w:val="en-US"/>
-        </w:rPr>
-        <w:t>red</w:t>
-      </w:r>
-      <w:r>
-        <w:rPr>
-          <w:lang w:val="en-US"/>
-        </w:rPr>
-        <w:t xml:space="preserve"> fitness platform that</w:t>
-      </w:r>
-      <w:r>
-        <w:rPr>
-          <w:lang w:val="en-US"/>
-        </w:rPr>
-        <w:t xml:space="preserve"> utilized generative</w:t>
-      </w:r>
-      <w:r>
-        <w:rPr>
-          <w:lang w:val="en-US"/>
-        </w:rPr>
-        <w:t xml:space="preserve"> AI to deliver personalized workout experiences. In response to growing concerns about privacy and data security, we have integrated an Anonymous mode, allowing users to access a diverse collection of pre-defined workouts without the need for logging in or sharing personal data. </w:t>
-      </w:r>
-      <w:r>
-        <w:rPr>
-          <w:lang w:val="en-US"/>
-        </w:rPr>
-        <w:t>On the other side, f</w:t>
-      </w:r>
-      <w:r>
-        <w:rPr>
-          <w:lang w:val="en-US"/>
-        </w:rPr>
-        <w:t>or those seeking tailored fitness regimens</w:t>
-      </w:r>
-      <w:r>
-        <w:rPr>
-          <w:lang w:val="en-US"/>
-        </w:rPr>
-        <w:t xml:space="preserve"> more than privacy</w:t>
-      </w:r>
-      <w:r>
-        <w:rPr>
-          <w:lang w:val="en-US"/>
-        </w:rPr>
-        <w:t>, our AI Workout Generation feature</w:t>
-      </w:r>
-      <w:r>
-        <w:rPr>
-          <w:lang w:val="en-US"/>
-        </w:rPr>
-        <w:t xml:space="preserve"> (</w:t>
-      </w:r>
-      <w:r>
-        <w:rPr>
-          <w:lang w:val="en-US"/>
-        </w:rPr>
-        <w:t>accessible through the standard mode</w:t>
-      </w:r>
-      <w:r>
-        <w:rPr>
-          <w:lang w:val="en-US"/>
-        </w:rPr>
-        <w:t xml:space="preserve">, not the anonymous mode) </w:t>
-      </w:r>
-      <w:r>
-        <w:rPr>
-          <w:lang w:val="en-US"/>
-        </w:rPr>
-        <w:t xml:space="preserve">provides customized routines based on individual goals, fitness levels, and available equipment. </w:t>
-      </w:r>
-      <w:r>
-        <w:rPr>
-          <w:lang w:val="en-US"/>
-        </w:rPr>
-        <w:t>In our standard mode, we collect minimal user data, which users can easily delete with just a few clicks.</w:t>
-      </w:r>
-      <w:r>
-        <w:rPr>
-          <w:lang w:val="en-US"/>
-        </w:rPr>
-        <w:t xml:space="preserve"> </w:t>
-      </w:r>
-      <w:r>
-        <w:rPr>
-          <w:lang w:val="en-US"/>
-        </w:rPr>
-        <w:t>With a user-friendly interface</w:t>
-      </w:r>
-      <w:r>
-        <w:rPr>
-          <w:lang w:val="en-US"/>
-        </w:rPr>
-        <w:t xml:space="preserve">, visuals of each exercise in the routine, privacy in mind, </w:t>
-      </w:r>
-      <w:r>
-        <w:rPr>
-          <w:lang w:val="en-US"/>
-        </w:rPr>
-        <w:t>and personalized fitness solutions, our app caters to the diverse needs of the modern fitness community.</w:t>
-      </w:r>
+        <w:t>Our Workout Assistant App is a privacy-centered fitness platform that utilizes generative AI to deliver personalized workout experiences. In response to growing concerns about privacy and data security, we have integrated an Anonymous mode, allowing users to access a diverse collection of pre-defined workouts without the need to log in or share personal data. On the other side, for those seeking tailored fitness regimens more than privacy, our AI Workout Generation feature (accessible through the standard mode, not the anonymous mode) provides customized routines based on individual goals, fitness levels, and available equipment. In our normal mode, we collect minimal user data, which users can easily delete with just a few clicks. With a user-friendly interface, visuals of each exercise in the routine, privacy in mind, and personalized fitness solutions, our app caters to the diverse needs of the modern fitness community</w:t>
+      </w:r>
+      <w:r>
+        <w:rPr>
+          <w:lang w:val="en-US"/>
+        </w:rPr>
+        <w:t>.</w:t>
+      </w:r>
+    </w:p>
+    <w:p>
+      <w:pPr>
+        <w:rPr>
+          <w:lang w:val="en-US"/>
+        </w:rPr>
+      </w:pPr>
     </w:p>
     <w:p>
       <w:pPr>
@@ -264,164 +179,57 @@
         <w:rPr>
           <w:lang w:val="en-US"/>
         </w:rPr>
-        <w:t>Our project aims to develop an android workout application with a focus on privacy and</w:t>
-      </w:r>
-      <w:r>
-        <w:rPr>
-          <w:lang w:val="en-US"/>
-        </w:rPr>
-        <w:t xml:space="preserve"> p</w:t>
-      </w:r>
-      <w:r>
-        <w:rPr>
-          <w:lang w:val="en-US"/>
-        </w:rPr>
-        <w:t>ersonalized workout generation. It includes an Anonymous mode for privacy-conscious users and a normal mode with additional ChatGPT-powered personalized workout generation</w:t>
-      </w:r>
-      <w:r>
-        <w:rPr>
-          <w:lang w:val="en-US"/>
-        </w:rPr>
-        <w:t xml:space="preserve"> functionality</w:t>
-      </w:r>
-      <w:r>
-        <w:rPr>
-          <w:lang w:val="en-US"/>
-        </w:rPr>
-        <w:t>. Utilizing Android Studio and Java</w:t>
-      </w:r>
-      <w:r>
-        <w:rPr>
-          <w:lang w:val="en-US"/>
-        </w:rPr>
-        <w:t xml:space="preserve"> – the official IDE and the most used language for android application development</w:t>
-      </w:r>
-      <w:r>
-        <w:rPr>
-          <w:lang w:val="en-US"/>
-        </w:rPr>
-        <w:t>, we designed a user-friendly home page featuring a</w:t>
-      </w:r>
-      <w:r>
-        <w:rPr>
-          <w:lang w:val="en-US"/>
-        </w:rPr>
-        <w:t xml:space="preserve">n </w:t>
-      </w:r>
-      <w:r>
-        <w:rPr>
-          <w:lang w:val="en-US"/>
-        </w:rPr>
-        <w:t xml:space="preserve">Anonymous Browsing button to emphasize incognito usage. </w:t>
-      </w:r>
-      <w:r>
-        <w:rPr>
-          <w:lang w:val="en-US"/>
-        </w:rPr>
-        <w:t xml:space="preserve">When one </w:t>
-      </w:r>
-      <w:r>
-        <w:rPr>
-          <w:lang w:val="en-US"/>
-        </w:rPr>
-        <w:t>enters</w:t>
-      </w:r>
-      <w:r>
-        <w:rPr>
-          <w:lang w:val="en-US"/>
-        </w:rPr>
-        <w:t xml:space="preserve"> anonymously, he gains access to a prepopulated SQLite Database with various workouts to suit anyone’s fitness needs</w:t>
-      </w:r>
-      <w:r>
-        <w:rPr>
-          <w:lang w:val="en-US"/>
-        </w:rPr>
-        <w:t xml:space="preserve">. </w:t>
-      </w:r>
-      <w:r>
-        <w:rPr>
-          <w:lang w:val="en-US"/>
-        </w:rPr>
-        <w:t>On the other hand, when one logs in normally</w:t>
-      </w:r>
-      <w:r>
-        <w:rPr>
-          <w:lang w:val="en-US"/>
-        </w:rPr>
-        <w:t>, we implemented TiDB's online database</w:t>
-      </w:r>
-      <w:r>
-        <w:rPr>
-          <w:lang w:val="en-US"/>
-        </w:rPr>
-        <w:t xml:space="preserve"> f</w:t>
-      </w:r>
-      <w:r>
-        <w:rPr>
-          <w:lang w:val="en-US"/>
-        </w:rPr>
-        <w:t>or secure user authentication</w:t>
-      </w:r>
-      <w:r>
-        <w:rPr>
-          <w:lang w:val="en-US"/>
-        </w:rPr>
-        <w:t xml:space="preserve">. </w:t>
-      </w:r>
-      <w:r>
-        <w:rPr>
-          <w:lang w:val="en-US"/>
-        </w:rPr>
-        <w:t>Finally, u</w:t>
-      </w:r>
-      <w:r>
-        <w:rPr>
-          <w:lang w:val="en-US"/>
-        </w:rPr>
-        <w:t>pon logging in, users can utilize various functionalities, including an AI workout generator powered by ChatGPT's API</w:t>
-      </w:r>
-      <w:r>
-        <w:rPr>
-          <w:lang w:val="en-US"/>
-        </w:rPr>
-        <w:t>. All they must do to receive a</w:t>
-      </w:r>
-      <w:r>
-        <w:rPr>
-          <w:lang w:val="en-US"/>
-        </w:rPr>
-        <w:t xml:space="preserve"> </w:t>
-      </w:r>
-      <w:r>
-        <w:rPr>
-          <w:lang w:val="en-US"/>
-        </w:rPr>
-        <w:t>custom workout</w:t>
-      </w:r>
-      <w:r>
-        <w:rPr>
-          <w:lang w:val="en-US"/>
-        </w:rPr>
-        <w:t xml:space="preserve"> based on </w:t>
-      </w:r>
-      <w:r>
-        <w:rPr>
-          <w:lang w:val="en-US"/>
-        </w:rPr>
-        <w:t>their</w:t>
-      </w:r>
-      <w:r>
-        <w:rPr>
-          <w:lang w:val="en-US"/>
-        </w:rPr>
-        <w:t xml:space="preserve"> preferences and goals</w:t>
-      </w:r>
-      <w:r>
-        <w:rPr>
-          <w:lang w:val="en-US"/>
-        </w:rPr>
-        <w:t xml:space="preserve"> is to answer a brief questionary.</w:t>
-      </w:r>
+        <w:t xml:space="preserve">Our project aims to develop an Android workout application with a focus on privacy and personalized workout generation. It includes an Anonymous mode for privacy-conscious users and a normal mode with additional </w:t>
+      </w:r>
+      <w:proofErr w:type="spellStart"/>
+      <w:r>
+        <w:rPr>
+          <w:lang w:val="en-US"/>
+        </w:rPr>
+        <w:t>ChatGPT</w:t>
+      </w:r>
+      <w:proofErr w:type="spellEnd"/>
+      <w:r>
+        <w:rPr>
+          <w:lang w:val="en-US"/>
+        </w:rPr>
+        <w:t xml:space="preserve">-powered personalized workout generation functionality. Utilizing Android Studio and Java – the official IDE and the most used language for Android application development, we designed a user-friendly home page featuring an Anonymous Browsing button to emphasize incognito usage. When one enters anonymously, he gains access to a prepopulated SQLite Database with various workouts to suit anyone’s fitness needs. On the other hand, when one logs in regularly, we implement </w:t>
+      </w:r>
+      <w:proofErr w:type="spellStart"/>
+      <w:r>
+        <w:rPr>
+          <w:lang w:val="en-US"/>
+        </w:rPr>
+        <w:t>TiDB's</w:t>
+      </w:r>
+      <w:proofErr w:type="spellEnd"/>
+      <w:r>
+        <w:rPr>
+          <w:lang w:val="en-US"/>
+        </w:rPr>
+        <w:t xml:space="preserve"> online database for secure user authentication. Finally, upon logging in, users can utilize various functionalities, including an AI workout generator powered by </w:t>
+      </w:r>
+      <w:proofErr w:type="spellStart"/>
+      <w:r>
+        <w:rPr>
+          <w:lang w:val="en-US"/>
+        </w:rPr>
+        <w:t>ChatGPT's</w:t>
+      </w:r>
+      <w:proofErr w:type="spellEnd"/>
+      <w:r>
+        <w:rPr>
+          <w:lang w:val="en-US"/>
+        </w:rPr>
+        <w:t xml:space="preserve"> API. All they must do to receive a custom workout based on their preferences and goals is to answer a brief questionnaire.</w:t>
+      </w:r>
+    </w:p>
+    <w:p>
+      <w:pPr>
+        <w:rPr>
+          <w:lang w:val="en-US"/>
+        </w:rPr>
+      </w:pPr>
     </w:p>
     <w:sectPr>
       <w:pgSz w:w="11906" w:h="16838"/>
@@ -831,6 +639,10 @@
   <w:style w:type="paragraph" w:default="1" w:styleId="Normal">
     <w:name w:val="Normal"/>
     <w:qFormat/>
+    <w:rsid w:val="00362ED4"/>
+    <w:rPr>
+      <w:sz w:val="24"/>
+    </w:rPr>
   </w:style>
   <w:style w:type="paragraph" w:styleId="Heading1">
     <w:name w:val="heading 1"/>
@@ -839,7 +651,7 @@
     <w:link w:val="Heading1Char"/>
     <w:uiPriority w:val="9"/>
     <w:qFormat/>
-    <w:rsid w:val="00883C74"/>
+    <w:rsid w:val="002B6516"/>
     <w:pPr>
       <w:keepNext/>
       <w:keepLines/>
@@ -849,7 +661,7 @@
     <w:rPr>
       <w:rFonts w:asciiTheme="majorHAnsi" w:eastAsiaTheme="majorEastAsia" w:hAnsiTheme="majorHAnsi" w:cstheme="majorBidi"/>
       <w:color w:val="2F5496" w:themeColor="accent1" w:themeShade="BF"/>
-      <w:sz w:val="32"/>
+      <w:sz w:val="36"/>
       <w:szCs w:val="32"/>
     </w:rPr>
   </w:style>
@@ -861,7 +673,7 @@
     <w:uiPriority w:val="9"/>
     <w:unhideWhenUsed/>
     <w:qFormat/>
-    <w:rsid w:val="00883C74"/>
+    <w:rsid w:val="002B6516"/>
     <w:pPr>
       <w:keepNext/>
       <w:keepLines/>
@@ -871,7 +683,7 @@
     <w:rPr>
       <w:rFonts w:asciiTheme="majorHAnsi" w:eastAsiaTheme="majorEastAsia" w:hAnsiTheme="majorHAnsi" w:cstheme="majorBidi"/>
       <w:color w:val="2F5496" w:themeColor="accent1" w:themeShade="BF"/>
-      <w:sz w:val="26"/>
+      <w:sz w:val="28"/>
       <w:szCs w:val="26"/>
     </w:rPr>
   </w:style>
@@ -907,11 +719,11 @@
     <w:basedOn w:val="DefaultParagraphFont"/>
     <w:link w:val="Heading1"/>
     <w:uiPriority w:val="9"/>
-    <w:rsid w:val="00883C74"/>
+    <w:rsid w:val="002B6516"/>
     <w:rPr>
       <w:rFonts w:asciiTheme="majorHAnsi" w:eastAsiaTheme="majorEastAsia" w:hAnsiTheme="majorHAnsi" w:cstheme="majorBidi"/>
       <w:color w:val="2F5496" w:themeColor="accent1" w:themeShade="BF"/>
-      <w:sz w:val="32"/>
+      <w:sz w:val="36"/>
       <w:szCs w:val="32"/>
     </w:rPr>
   </w:style>
@@ -922,7 +734,7 @@
     <w:link w:val="TitleChar"/>
     <w:uiPriority w:val="10"/>
     <w:qFormat/>
-    <w:rsid w:val="00883C74"/>
+    <w:rsid w:val="002B6516"/>
     <w:pPr>
       <w:spacing w:after="0" w:line="240" w:lineRule="auto"/>
       <w:contextualSpacing/>
@@ -931,7 +743,7 @@
       <w:rFonts w:asciiTheme="majorHAnsi" w:eastAsiaTheme="majorEastAsia" w:hAnsiTheme="majorHAnsi" w:cstheme="majorBidi"/>
       <w:spacing w:val="-10"/>
       <w:kern w:val="28"/>
-      <w:sz w:val="56"/>
+      <w:sz w:val="48"/>
       <w:szCs w:val="56"/>
     </w:rPr>
   </w:style>
@@ -940,12 +752,12 @@
     <w:basedOn w:val="DefaultParagraphFont"/>
     <w:link w:val="Title"/>
     <w:uiPriority w:val="10"/>
-    <w:rsid w:val="00883C74"/>
+    <w:rsid w:val="002B6516"/>
     <w:rPr>
       <w:rFonts w:asciiTheme="majorHAnsi" w:eastAsiaTheme="majorEastAsia" w:hAnsiTheme="majorHAnsi" w:cstheme="majorBidi"/>
       <w:spacing w:val="-10"/>
       <w:kern w:val="28"/>
-      <w:sz w:val="56"/>
+      <w:sz w:val="48"/>
       <w:szCs w:val="56"/>
     </w:rPr>
   </w:style>
@@ -954,11 +766,11 @@
     <w:basedOn w:val="DefaultParagraphFont"/>
     <w:link w:val="Heading2"/>
     <w:uiPriority w:val="9"/>
-    <w:rsid w:val="00883C74"/>
+    <w:rsid w:val="002B6516"/>
     <w:rPr>
       <w:rFonts w:asciiTheme="majorHAnsi" w:eastAsiaTheme="majorEastAsia" w:hAnsiTheme="majorHAnsi" w:cstheme="majorBidi"/>
       <w:color w:val="2F5496" w:themeColor="accent1" w:themeShade="BF"/>
-      <w:sz w:val="26"/>
+      <w:sz w:val="28"/>
       <w:szCs w:val="26"/>
     </w:rPr>
   </w:style>

</xml_diff>